<commit_message>
feat: added page 1 content
refractor: structure
</commit_message>
<xml_diff>
--- a/dms.docx
+++ b/dms.docx
@@ -2,6 +2,334 @@
 <file path=word/document.xml><?xml version="1.0" encoding="utf-8"?>
 <w:document xmlns:o="urn:schemas-microsoft-com:office:office" xmlns:r="http://schemas.openxmlformats.org/officeDocument/2006/relationships" xmlns:v="urn:schemas-microsoft-com:vml" xmlns:w="http://schemas.openxmlformats.org/wordprocessingml/2006/main" xmlns:w10="urn:schemas-microsoft-com:office:word" xmlns:wp="http://schemas.openxmlformats.org/drawingml/2006/wordprocessingDrawing" xmlns:wps="http://schemas.microsoft.com/office/word/2010/wordprocessingShape" xmlns:wpg="http://schemas.microsoft.com/office/word/2010/wordprocessingGroup" xmlns:mc="http://schemas.openxmlformats.org/markup-compatibility/2006" xmlns:wp14="http://schemas.microsoft.com/office/word/2010/wordprocessingDrawing" xmlns:w14="http://schemas.microsoft.com/office/word/2010/wordml" xmlns:w15="http://schemas.microsoft.com/office/word/2012/wordml" mc:Ignorable="w14 wp14">
   <w:body>
+    <w:p>
+      <w:pPr>
+        <w:rPr/>
+        <w:jc w:val="center"/>
+      </w:pPr>
+      <w:r>
+        <w:rPr>
+          <w:sz w:val="48"/>
+          <w:szCs w:val="48"/>
+          <w:b/>
+          <w:bCs/>
+        </w:rPr>
+        <w:t xml:space="preserve">&lt;Title&gt;</w:t>
+      </w:r>
+    </w:p>
+    <w:p>
+      <w:pPr>
+        <w:rPr/>
+      </w:pPr>
+    </w:p>
+    <w:p>
+      <w:pPr>
+        <w:rPr/>
+      </w:pPr>
+    </w:p>
+    <w:p>
+      <w:pPr>
+        <w:rPr/>
+      </w:pPr>
+    </w:p>
+    <w:p>
+      <w:pPr>
+        <w:rPr/>
+        <w:jc w:val="center"/>
+      </w:pPr>
+      <w:r>
+        <w:rPr>
+          <w:sz w:val="48"/>
+          <w:szCs w:val="48"/>
+          <w:b/>
+          <w:bCs/>
+        </w:rPr>
+        <w:t xml:space="preserve">SEED MONEY GRANT PROPOSAL</w:t>
+      </w:r>
+    </w:p>
+    <w:p>
+      <w:pPr>
+        <w:rPr/>
+      </w:pPr>
+    </w:p>
+    <w:p>
+      <w:pPr>
+        <w:rPr/>
+      </w:pPr>
+    </w:p>
+    <w:p>
+      <w:pPr>
+        <w:rPr/>
+      </w:pPr>
+    </w:p>
+    <w:p>
+      <w:pPr>
+        <w:rPr/>
+        <w:jc w:val="center"/>
+      </w:pPr>
+      <w:r>
+        <w:rPr/>
+        <w:drawing>
+          <wp:inline distT="0" distB="0" distL="0" distR="0">
+            <wp:extent cx="1676400" cy="809625"/>
+            <wp:effectExtent b="0" l="0" r="0" t="0"/>
+            <wp:docPr id="1" name="Figure"/>
+            <wp:cNvGraphicFramePr>
+              <a:graphicFrameLocks xmlns:a="http://schemas.openxmlformats.org/drawingml/2006/main" noChangeAspect="1"/>
+            </wp:cNvGraphicFramePr>
+            <a:graphic xmlns:a="http://schemas.openxmlformats.org/drawingml/2006/main">
+              <a:graphicData uri="http://schemas.openxmlformats.org/drawingml/2006/picture">
+                <pic:pic xmlns:pic="http://schemas.openxmlformats.org/drawingml/2006/picture">
+                  <pic:nvPicPr>
+                    <pic:cNvPr id="0" name=""/>
+                    <pic:cNvPicPr>
+                      <a:picLocks noChangeAspect="1" noChangeArrowheads="1"/>
+                    </pic:cNvPicPr>
+                  </pic:nvPicPr>
+                  <pic:blipFill>
+                    <a:blip r:embed="rIdImage1"/>
+                    <a:srcRect/>
+                    <a:stretch>
+                      <a:fillRect/>
+                    </a:stretch>
+                  </pic:blipFill>
+                  <pic:spPr bwMode="auto">
+                    <a:xfrm rot="0">
+                      <a:off x="0" y="0"/>
+                      <a:ext cx="1676400" cy="809625"/>
+                    </a:xfrm>
+                    <a:prstGeom prst="rect">
+                      <a:avLst/>
+                    </a:prstGeom>
+                  </pic:spPr>
+                </pic:pic>
+              </a:graphicData>
+            </a:graphic>
+          </wp:inline>
+        </w:drawing>
+      </w:r>
+    </w:p>
+    <w:p>
+      <w:pPr>
+        <w:rPr/>
+      </w:pPr>
+    </w:p>
+    <w:p>
+      <w:pPr>
+        <w:rPr/>
+      </w:pPr>
+    </w:p>
+    <w:p>
+      <w:pPr>
+        <w:rPr/>
+        <w:jc w:val="center"/>
+      </w:pPr>
+      <w:r>
+        <w:rPr>
+          <w:sz w:val="48"/>
+          <w:szCs w:val="48"/>
+          <w:b/>
+          <w:bCs/>
+        </w:rPr>
+        <w:t xml:space="preserve">&lt;Name&gt;</w:t>
+      </w:r>
+    </w:p>
+    <w:p>
+      <w:pPr>
+        <w:rPr/>
+      </w:pPr>
+    </w:p>
+    <w:p>
+      <w:pPr>
+        <w:rPr/>
+        <w:jc w:val="center"/>
+      </w:pPr>
+      <w:r>
+        <w:rPr>
+          <w:sz w:val="48"/>
+          <w:szCs w:val="48"/>
+          <w:b/>
+          <w:bCs/>
+        </w:rPr>
+        <w:t xml:space="preserve">&lt;Designation&gt;</w:t>
+      </w:r>
+    </w:p>
+    <w:p>
+      <w:pPr>
+        <w:rPr/>
+      </w:pPr>
+    </w:p>
+    <w:p>
+      <w:pPr>
+        <w:rPr/>
+        <w:jc w:val="center"/>
+      </w:pPr>
+      <w:r>
+        <w:rPr>
+          <w:sz w:val="48"/>
+          <w:szCs w:val="48"/>
+          <w:b/>
+          <w:bCs/>
+        </w:rPr>
+        <w:t xml:space="preserve">&lt;Department&gt;</w:t>
+      </w:r>
+    </w:p>
+    <w:p>
+      <w:pPr>
+        <w:rPr/>
+      </w:pPr>
+    </w:p>
+    <w:p>
+      <w:pPr>
+        <w:rPr/>
+      </w:pPr>
+    </w:p>
+    <w:p>
+      <w:pPr>
+        <w:rPr/>
+      </w:pPr>
+    </w:p>
+    <w:p>
+      <w:pPr>
+        <w:rPr/>
+      </w:pPr>
+    </w:p>
+    <w:p>
+      <w:pPr>
+        <w:rPr/>
+      </w:pPr>
+    </w:p>
+    <w:p>
+      <w:pPr>
+        <w:rPr/>
+      </w:pPr>
+    </w:p>
+    <w:p>
+      <w:pPr>
+        <w:rPr/>
+      </w:pPr>
+    </w:p>
+    <w:p>
+      <w:pPr>
+        <w:rPr/>
+      </w:pPr>
+    </w:p>
+    <w:p>
+      <w:pPr>
+        <w:rPr/>
+      </w:pPr>
+    </w:p>
+    <w:p>
+      <w:pPr>
+        <w:rPr/>
+      </w:pPr>
+    </w:p>
+    <w:p>
+      <w:pPr>
+        <w:rPr/>
+      </w:pPr>
+    </w:p>
+    <w:p>
+      <w:pPr>
+        <w:rPr/>
+      </w:pPr>
+    </w:p>
+    <w:p>
+      <w:pPr>
+        <w:rPr/>
+      </w:pPr>
+    </w:p>
+    <w:p>
+      <w:pPr>
+        <w:rPr/>
+      </w:pPr>
+    </w:p>
+    <w:p>
+      <w:pPr>
+        <w:rPr/>
+      </w:pPr>
+    </w:p>
+    <w:p>
+      <w:pPr>
+        <w:rPr/>
+        <w:jc w:val="center"/>
+      </w:pPr>
+      <w:r>
+        <w:rPr>
+          <w:sz w:val="48"/>
+          <w:szCs w:val="48"/>
+          <w:b/>
+          <w:bCs/>
+        </w:rPr>
+        <w:t xml:space="preserve">Dean, Research and Development</w:t>
+      </w:r>
+    </w:p>
+    <w:p>
+      <w:pPr>
+        <w:rPr/>
+      </w:pPr>
+    </w:p>
+    <w:p>
+      <w:pPr>
+        <w:rPr/>
+      </w:pPr>
+    </w:p>
+    <w:p>
+      <w:pPr>
+        <w:rPr/>
+        <w:jc w:val="center"/>
+      </w:pPr>
+      <w:r>
+        <w:rPr>
+          <w:sz w:val="36"/>
+          <w:szCs w:val="36"/>
+          <w:b/>
+          <w:bCs/>
+        </w:rPr>
+        <w:t xml:space="preserve">THAPAR INSTITUTE OF ENGINEERING &amp; TECHNOLOGY</w:t>
+      </w:r>
+    </w:p>
+    <w:p>
+      <w:pPr>
+        <w:rPr/>
+      </w:pPr>
+    </w:p>
+    <w:p>
+      <w:pPr>
+        <w:rPr/>
+        <w:jc w:val="center"/>
+      </w:pPr>
+      <w:r>
+        <w:rPr>
+          <w:sz w:val="36"/>
+          <w:szCs w:val="36"/>
+          <w:b/>
+          <w:bCs/>
+        </w:rPr>
+        <w:t xml:space="preserve">BHADSON ROAD</w:t>
+      </w:r>
+    </w:p>
+    <w:p>
+      <w:pPr>
+        <w:rPr/>
+        <w:jc w:val="center"/>
+      </w:pPr>
+      <w:r>
+        <w:rPr>
+          <w:sz w:val="36"/>
+          <w:szCs w:val="36"/>
+          <w:b/>
+          <w:bCs/>
+        </w:rPr>
+        <w:t xml:space="preserve">PATIALA-147004</w:t>
+      </w:r>
+    </w:p>
+    <w:p>
+      <w:pPr>
+        <w:rPr/>
+        <w:pageBreakBefore/>
+      </w:pPr>
+    </w:p>
     <w:p>
       <w:pPr>
         <w:rPr/>
@@ -938,29 +1266,6 @@
         </w:tc>
       </w:tr>
     </w:tbl>
-    <w:p>
-      <w:pPr>
-        <w:rPr/>
-      </w:pPr>
-    </w:p>
-    <w:p>
-      <w:pPr>
-        <w:rPr/>
-      </w:pPr>
-    </w:p>
-    <w:p>
-      <w:pPr>
-        <w:rPr/>
-      </w:pPr>
-      <w:r>
-        <w:rPr>
-          <w:sz w:val="28"/>
-          <w:szCs w:val="28"/>
-          <w:color w:val="#2C3E50"/>
-        </w:rPr>
-        <w:t xml:space="preserve">14. Any other information which the investigator may like to give in support of his proposal.</w:t>
-      </w:r>
-    </w:p>
     <w:sectPr>
       <w:pgSz w:w="11906" w:h="16838"/>
       <w:pgMar w:top="1985" w:right="1701" w:bottom="1701" w:left="1701" w:header="851" w:footer="992" w:gutter="0"/>

</xml_diff>

<commit_message>
feat: conversion to pdf
</commit_message>
<xml_diff>
--- a/dms.docx
+++ b/dms.docx
@@ -839,17 +839,21 @@
         <w:trPr/>
         <w:tc>
           <w:tcPr>
-            <w:tcW w:w="10" w:type="dxa"/>
+            <w:tcW w:w="500" w:type="dxa"/>
           </w:tcPr>
           <w:p>
             <w:pPr>
               <w:rPr/>
             </w:pPr>
+            <w:r>
+              <w:rPr/>
+              <w:t xml:space="preserve"/>
+            </w:r>
           </w:p>
         </w:tc>
         <w:tc>
           <w:tcPr>
-            <w:tcW w:w="30" w:type="dxa"/>
+            <w:tcW w:w="2000" w:type="dxa"/>
           </w:tcPr>
           <w:p>
             <w:pPr>
@@ -867,7 +871,7 @@
         </w:tc>
         <w:tc>
           <w:tcPr>
-            <w:tcW w:w="12" w:type="dxa"/>
+            <w:tcW w:w="1000" w:type="dxa"/>
             <w:tcBorders>
               <w:top w:val="single" w:sz="2" w:space="0" w:color="000000"/>
               <w:left w:val="single" w:sz="2" w:space="0" w:color="000000"/>
@@ -893,7 +897,7 @@
         </w:tc>
         <w:tc>
           <w:tcPr>
-            <w:tcW w:w="12" w:type="dxa"/>
+            <w:tcW w:w="1000" w:type="dxa"/>
           </w:tcPr>
           <w:p>
             <w:pPr>
@@ -911,7 +915,7 @@
         </w:tc>
         <w:tc>
           <w:tcPr>
-            <w:tcW w:w="12" w:type="dxa"/>
+            <w:tcW w:w="1000" w:type="dxa"/>
             <w:tcBorders>
               <w:top w:val="single" w:sz="2" w:space="0" w:color="000000"/>
               <w:left w:val="nil" w:sz="2" w:space="0" w:color="000000"/>
@@ -937,7 +941,7 @@
         </w:tc>
         <w:tc>
           <w:tcPr>
-            <w:tcW w:w="24" w:type="dxa"/>
+            <w:tcW w:w="1500" w:type="dxa"/>
           </w:tcPr>
           <w:p>
             <w:pPr>
@@ -1266,6 +1270,107 @@
         </w:tc>
       </w:tr>
     </w:tbl>
+    <w:p>
+      <w:pPr>
+        <w:rPr/>
+      </w:pPr>
+    </w:p>
+    <w:p>
+      <w:pPr>
+        <w:rPr/>
+      </w:pPr>
+      <w:r>
+        <w:rPr>
+          <w:sz w:val="28"/>
+          <w:szCs w:val="28"/>
+          <w:color w:val="#2C3E50"/>
+        </w:rPr>
+        <w:t xml:space="preserve">14. Any other information which the investigator may like to give in support of his proposal</w:t>
+      </w:r>
+    </w:p>
+    <w:p>
+      <w:pPr>
+        <w:rPr/>
+      </w:pPr>
+    </w:p>
+    <w:p>
+      <w:pPr>
+        <w:rPr/>
+      </w:pPr>
+    </w:p>
+    <w:p>
+      <w:pPr>
+        <w:rPr/>
+      </w:pPr>
+    </w:p>
+    <w:p>
+      <w:pPr>
+        <w:rPr/>
+        <w:jc w:val="left"/>
+      </w:pPr>
+      <w:r>
+        <w:rPr>
+          <w:sz w:val="24"/>
+          <w:szCs w:val="24"/>
+        </w:rPr>
+        <w:t xml:space="preserve">Signature of the Applicant</w:t>
+      </w:r>
+    </w:p>
+    <w:p>
+      <w:pPr>
+        <w:rPr/>
+      </w:pPr>
+    </w:p>
+    <w:p>
+      <w:pPr>
+        <w:rPr/>
+      </w:pPr>
+    </w:p>
+    <w:p>
+      <w:pPr>
+        <w:rPr/>
+      </w:pPr>
+    </w:p>
+    <w:p>
+      <w:pPr>
+        <w:rPr/>
+      </w:pPr>
+    </w:p>
+    <w:p>
+      <w:pPr>
+        <w:rPr/>
+      </w:pPr>
+    </w:p>
+    <w:p>
+      <w:pPr>
+        <w:rPr/>
+      </w:pPr>
+    </w:p>
+    <w:p>
+      <w:pPr>
+        <w:rPr/>
+      </w:pPr>
+    </w:p>
+    <w:p>
+      <w:pPr>
+        <w:rPr/>
+      </w:pPr>
+    </w:p>
+    <w:p>
+      <w:pPr>
+        <w:rPr/>
+        <w:jc w:val="right"/>
+      </w:pPr>
+      <w:r>
+        <w:rPr>
+          <w:sz w:val="26"/>
+          <w:szCs w:val="26"/>
+          <w:b/>
+          <w:bCs/>
+        </w:rPr>
+        <w:t xml:space="preserve">Head of the Department</w:t>
+      </w:r>
+    </w:p>
     <w:sectPr>
       <w:pgSz w:w="11906" w:h="16838"/>
       <w:pgMar w:top="1985" w:right="1701" w:bottom="1701" w:left="1701" w:header="851" w:footer="992" w:gutter="0"/>

</xml_diff>